<commit_message>
Updated README and made Trina's edits to manuscript
</commit_message>
<xml_diff>
--- a/Manuscript/GEODES_2019-02-21/GEODES_2019-02-21.docx
+++ b/Manuscript/GEODES_2019-02-21/GEODES_2019-02-21.docx
@@ -233,24 +233,86 @@
         <w:pStyle w:val="Normal1"/>
         <w:spacing w:line="240" w:lineRule="auto"/>
       </w:pPr>
+      <w:r>
+        <w:t xml:space="preserve">Alexandra M. Linz: </w:t>
+      </w:r>
+      <w:hyperlink r:id="rId6" w:history="1">
+        <w:r>
+          <w:rPr>
+            <w:rStyle w:val="Hyperlink"/>
+          </w:rPr>
+          <w:t>amlinz@wisc.edu</w:t>
+        </w:r>
+      </w:hyperlink>
+    </w:p>
+    <w:p>
+      <w:pPr>
+        <w:pStyle w:val="vtclemail"/>
+        <w:spacing w:after="270" w:afterAutospacing="0"/>
+        <w:rPr>
+          <w:rFonts w:ascii="Arial" w:hAnsi="Arial" w:cs="Arial"/>
+          <w:color w:val="000000"/>
+          <w:sz w:val="27"/>
+          <w:szCs w:val="27"/>
+        </w:rPr>
+      </w:pPr>
+      <w:r>
+        <w:t xml:space="preserve">Frank O. Aylward: </w:t>
+      </w:r>
+      <w:hyperlink r:id="rId7" w:history="1">
+        <w:r>
+          <w:rPr>
+            <w:color w:val="861F41"/>
+            <w:u w:val="single"/>
+          </w:rPr>
+          <w:t>faylward@vt.edu</w:t>
+        </w:r>
+      </w:hyperlink>
     </w:p>
     <w:p>
       <w:pPr>
         <w:pStyle w:val="Normal1"/>
         <w:spacing w:line="240" w:lineRule="auto"/>
-        <w:rPr>
-          <w:rFonts w:ascii="Georgia" w:eastAsia="Georgia" w:hAnsi="Georgia" w:cs="Georgia"/>
-        </w:rPr>
-      </w:pPr>
+      </w:pPr>
+      <w:r>
+        <w:t xml:space="preserve">Stefan </w:t>
+      </w:r>
+      <w:proofErr w:type="spellStart"/>
+      <w:r>
+        <w:t>Bertilsson</w:t>
+      </w:r>
+      <w:proofErr w:type="spellEnd"/>
+      <w:r>
+        <w:t xml:space="preserve">: </w:t>
+      </w:r>
+      <w:hyperlink r:id="rId8" w:history="1">
+        <w:r>
+          <w:rPr>
+            <w:rStyle w:val="Hyperlink"/>
+          </w:rPr>
+          <w:t>stebe@ebc.uu.se</w:t>
+        </w:r>
+      </w:hyperlink>
     </w:p>
     <w:p>
       <w:pPr>
         <w:pStyle w:val="Normal1"/>
         <w:spacing w:line="240" w:lineRule="auto"/>
-        <w:rPr>
-          <w:rFonts w:ascii="Georgia" w:eastAsia="Georgia" w:hAnsi="Georgia" w:cs="Georgia"/>
-        </w:rPr>
-      </w:pPr>
+      </w:pPr>
+      <w:r>
+        <w:t xml:space="preserve">Katherine D. McMahon: </w:t>
+      </w:r>
+      <w:hyperlink r:id="rId9" w:history="1">
+        <w:r>
+          <w:rPr>
+            <w:rStyle w:val="Hyperlink"/>
+          </w:rPr>
+          <w:t>trina.mcmahon@wisc.edu</w:t>
+        </w:r>
+      </w:hyperlink>
+      <w:r>
+        <w:t xml:space="preserve"> </w:t>
+      </w:r>
     </w:p>
     <w:p>
       <w:pPr>
@@ -332,173 +394,173 @@
           <w:rFonts w:ascii="Georgia" w:eastAsia="Georgia" w:hAnsi="Georgia" w:cs="Georgia"/>
         </w:rPr>
       </w:pPr>
+      <w:bookmarkStart w:id="0" w:name="_GoBack"/>
+      <w:bookmarkEnd w:id="0"/>
+    </w:p>
+    <w:p>
+      <w:pPr>
+        <w:pStyle w:val="Heading2"/>
+        <w:spacing w:after="200" w:line="240" w:lineRule="auto"/>
+        <w:rPr>
+          <w:rFonts w:ascii="Times New Roman" w:eastAsia="Times New Roman" w:hAnsi="Times New Roman" w:cs="Times New Roman"/>
+        </w:rPr>
+      </w:pPr>
+      <w:bookmarkStart w:id="1" w:name="_o0jhfbpvw5js" w:colFirst="0" w:colLast="0"/>
+      <w:bookmarkEnd w:id="1"/>
+      <w:r>
+        <w:rPr>
+          <w:rFonts w:ascii="Times New Roman" w:eastAsia="Times New Roman" w:hAnsi="Times New Roman" w:cs="Times New Roman"/>
+        </w:rPr>
+        <w:lastRenderedPageBreak/>
+        <w:t>Abstract</w:t>
+      </w:r>
     </w:p>
     <w:p>
       <w:pPr>
         <w:pStyle w:val="Normal1"/>
         <w:spacing w:line="240" w:lineRule="auto"/>
-        <w:rPr>
-          <w:rFonts w:ascii="Georgia" w:eastAsia="Georgia" w:hAnsi="Georgia" w:cs="Georgia"/>
-        </w:rPr>
-      </w:pPr>
-    </w:p>
-    <w:p>
-      <w:pPr>
-        <w:pStyle w:val="Heading2"/>
-        <w:spacing w:after="200" w:line="240" w:lineRule="auto"/>
-        <w:rPr>
-          <w:rFonts w:ascii="Times New Roman" w:eastAsia="Times New Roman" w:hAnsi="Times New Roman" w:cs="Times New Roman"/>
-        </w:rPr>
-      </w:pPr>
-      <w:bookmarkStart w:id="0" w:name="_o0jhfbpvw5js" w:colFirst="0" w:colLast="0"/>
-      <w:bookmarkEnd w:id="0"/>
-      <w:r>
-        <w:rPr>
-          <w:rFonts w:ascii="Times New Roman" w:eastAsia="Times New Roman" w:hAnsi="Times New Roman" w:cs="Times New Roman"/>
-        </w:rPr>
-        <w:lastRenderedPageBreak/>
-        <w:t>Abstract</w:t>
+      </w:pPr>
+      <w:r>
+        <w:tab/>
+        <w:t xml:space="preserve">Microbial communities form the base of freshwater ecosystems, yet the interactions within these diverse communities are poorly understood. Based on evidence showing that primary production and respiration follow diurnal trends in lakes, we hypothesized that gene expression in freshwater </w:t>
+      </w:r>
+      <w:r>
+        <w:t>microbes</w:t>
+      </w:r>
+      <w:r>
+        <w:t xml:space="preserve"> would </w:t>
+      </w:r>
+      <w:r>
+        <w:t xml:space="preserve">have similar diel cycles, regardless of variation in lake characteristics. We used three </w:t>
+      </w:r>
+      <w:r>
+        <w:t>two</w:t>
+      </w:r>
+      <w:r>
+        <w:t xml:space="preserve">-day time series of </w:t>
+      </w:r>
+      <w:proofErr w:type="spellStart"/>
+      <w:r>
+        <w:t>metatranscriptomes</w:t>
+      </w:r>
+      <w:proofErr w:type="spellEnd"/>
+      <w:r>
+        <w:t xml:space="preserve"> to test this hypothesis in a eutrophic lake, an oligotrophic lake, and a </w:t>
+      </w:r>
+      <w:proofErr w:type="spellStart"/>
+      <w:r>
+        <w:t>humic</w:t>
+      </w:r>
+      <w:proofErr w:type="spellEnd"/>
+      <w:r>
+        <w:t xml:space="preserve"> lake. Using this dataset, we identif</w:t>
+      </w:r>
+      <w:r>
+        <w:t>ied</w:t>
+      </w:r>
+      <w:r>
+        <w:t xml:space="preserve"> both differential expression in day v</w:t>
+      </w:r>
+      <w:r>
+        <w:t>ersus</w:t>
+      </w:r>
+      <w:r>
+        <w:t xml:space="preserve"> night and diel cycles in all three lakes. Specifically, genes related to photosynthesis were more expressed during daylight, and genes related to sugar transport were more expressed at night</w:t>
+      </w:r>
+      <w:r>
+        <w:t>,</w:t>
+      </w:r>
+      <w:r>
+        <w:t xml:space="preserve"> suggesting that primary production and respiration are not only performed by different community members, but also performed at different times.</w:t>
+      </w:r>
+      <w:r>
+        <w:t xml:space="preserve"> These results indicate sophisticated organization within freshwater microbial communities that is generalizable across lake types.</w:t>
       </w:r>
     </w:p>
     <w:p>
       <w:pPr>
         <w:pStyle w:val="Normal1"/>
         <w:spacing w:line="240" w:lineRule="auto"/>
-      </w:pPr>
-      <w:r>
-        <w:tab/>
-        <w:t xml:space="preserve">Microbial communities form the base of freshwater ecosystems, yet the interactions within these diverse communities are poorly understood. Based on evidence showing that primary production and respiration follow diurnal trends in lakes, we hypothesized that gene expression in freshwater </w:t>
-      </w:r>
-      <w:r>
-        <w:t>microbes</w:t>
-      </w:r>
-      <w:r>
-        <w:t xml:space="preserve"> would </w:t>
-      </w:r>
-      <w:r>
-        <w:t xml:space="preserve">have similar diel cycles, regardless of variation in lake characteristics. We used three </w:t>
-      </w:r>
-      <w:r>
-        <w:t>two</w:t>
-      </w:r>
-      <w:r>
-        <w:t xml:space="preserve">-day time series of </w:t>
-      </w:r>
-      <w:proofErr w:type="spellStart"/>
-      <w:r>
-        <w:t>metatranscriptomes</w:t>
-      </w:r>
-      <w:proofErr w:type="spellEnd"/>
-      <w:r>
-        <w:t xml:space="preserve"> to test this hypothesis in a eutrophic lake, an oligotrophic lake, and a </w:t>
-      </w:r>
-      <w:proofErr w:type="spellStart"/>
-      <w:r>
-        <w:t>humic</w:t>
-      </w:r>
-      <w:proofErr w:type="spellEnd"/>
-      <w:r>
-        <w:t xml:space="preserve"> lake. Using this dataset, we identif</w:t>
-      </w:r>
-      <w:r>
-        <w:t>ied</w:t>
-      </w:r>
-      <w:r>
-        <w:t xml:space="preserve"> both differential expression in day v</w:t>
-      </w:r>
-      <w:r>
-        <w:t>ersus</w:t>
-      </w:r>
-      <w:r>
-        <w:t xml:space="preserve"> night and diel cycles in all three lakes. Specifically, genes related to photosynthesis were more expressed during daylight, and genes related to sugar transport were more expressed at night</w:t>
-      </w:r>
-      <w:r>
-        <w:t>,</w:t>
-      </w:r>
-      <w:r>
-        <w:t xml:space="preserve"> suggesting that primary production and respiration are not only performed by different community members, but also performed at different times.</w:t>
-      </w:r>
-      <w:r>
-        <w:t xml:space="preserve"> These results indicate sophisticated organization within freshwater microbial communities that is generalizable across lake types.</w:t>
+        <w:rPr>
+          <w:b/>
+        </w:rPr>
+      </w:pPr>
+      <w:r>
+        <w:rPr>
+          <w:b/>
+        </w:rPr>
+        <w:t>Scientific Significance Statement</w:t>
       </w:r>
     </w:p>
     <w:p>
       <w:pPr>
         <w:pStyle w:val="Normal1"/>
         <w:spacing w:line="240" w:lineRule="auto"/>
-        <w:rPr>
-          <w:b/>
-        </w:rPr>
-      </w:pPr>
-      <w:r>
-        <w:rPr>
-          <w:b/>
-        </w:rPr>
-        <w:t>Scientific Significance Statement</w:t>
+      </w:pPr>
+      <w:r>
+        <w:tab/>
+        <w:t>The importance</w:t>
+      </w:r>
+      <w:r>
+        <w:t xml:space="preserve"> and diversity</w:t>
+      </w:r>
+      <w:r>
+        <w:t xml:space="preserve"> of microbial communities in aquatic ecosystems has become increasingly apparent as next-generation sequencing techniques provide extensive data on unculturable microbes. Still, one of the grand challenges in aquatic microbiology is linking taxonomic groups to their functions</w:t>
+      </w:r>
+      <w:r>
+        <w:t xml:space="preserve"> and understanding how they function in a community</w:t>
+      </w:r>
+      <w:r>
+        <w:t xml:space="preserve">. In this study, we generated one of the largest </w:t>
+      </w:r>
+      <w:proofErr w:type="spellStart"/>
+      <w:r>
+        <w:t>metatranscriptomic</w:t>
+      </w:r>
+      <w:proofErr w:type="spellEnd"/>
+      <w:r>
+        <w:t xml:space="preserve"> datasets to date and used it to infer function </w:t>
+      </w:r>
+      <w:r>
+        <w:t xml:space="preserve">and interactions between microbes </w:t>
+      </w:r>
+      <w:r>
+        <w:t xml:space="preserve">based on trends in gene expression. The results of our work shed light on how </w:t>
+      </w:r>
+      <w:r>
+        <w:t>organization within microbial communities leads to trends that are detectable at the ecosystem level.</w:t>
       </w:r>
     </w:p>
     <w:p>
       <w:pPr>
         <w:pStyle w:val="Normal1"/>
         <w:spacing w:line="240" w:lineRule="auto"/>
-      </w:pPr>
-      <w:r>
-        <w:tab/>
-        <w:t>The importance</w:t>
-      </w:r>
-      <w:r>
-        <w:t xml:space="preserve"> and diversity</w:t>
-      </w:r>
-      <w:r>
-        <w:t xml:space="preserve"> of microbial communities in aquatic ecosystems has become increasingly apparent as next-generation sequencing techniques provide extensive data on unculturable microbes. Still, one of the grand challenges in aquatic microbiology is linking taxonomic groups to their functions</w:t>
-      </w:r>
-      <w:r>
-        <w:t xml:space="preserve"> and understanding how they function in a community</w:t>
-      </w:r>
-      <w:r>
-        <w:t xml:space="preserve">. In this study, we generated one of the largest </w:t>
-      </w:r>
-      <w:proofErr w:type="spellStart"/>
-      <w:r>
-        <w:t>metatranscriptomic</w:t>
-      </w:r>
-      <w:proofErr w:type="spellEnd"/>
-      <w:r>
-        <w:t xml:space="preserve"> datasets to date and used it to infer function </w:t>
-      </w:r>
-      <w:r>
-        <w:t xml:space="preserve">and interactions between microbes </w:t>
-      </w:r>
-      <w:r>
-        <w:t xml:space="preserve">based on trends in gene expression. The results of our work shed light on how </w:t>
-      </w:r>
-      <w:r>
-        <w:t>organization within microbial communities leads to trends that are detectable at the ecosystem level.</w:t>
-      </w:r>
-    </w:p>
-    <w:p>
-      <w:pPr>
-        <w:pStyle w:val="Normal1"/>
+        <w:rPr>
+          <w:b/>
+        </w:rPr>
+      </w:pPr>
+      <w:r>
+        <w:rPr>
+          <w:b/>
+        </w:rPr>
+        <w:t>Data Availability</w:t>
+      </w:r>
+    </w:p>
+    <w:p>
+      <w:pPr>
         <w:spacing w:line="240" w:lineRule="auto"/>
         <w:rPr>
-          <w:b/>
-        </w:rPr>
-      </w:pPr>
-      <w:r>
-        <w:rPr>
-          <w:b/>
-        </w:rPr>
-        <w:t>Data Availability</w:t>
-      </w:r>
-    </w:p>
-    <w:p>
-      <w:pPr>
-        <w:pStyle w:val="Normal1"/>
-        <w:spacing w:line="240" w:lineRule="auto"/>
-        <w:ind w:firstLine="720"/>
-      </w:pPr>
-      <w:r>
-        <w:t xml:space="preserve">Datasets used in this study are available on the Open Science Framework (DOI pending). </w:t>
+          <w:lang w:val="en-US"/>
+        </w:rPr>
+      </w:pPr>
+      <w:r>
+        <w:t>Datasets used in this study are available on the Open Science Framework (</w:t>
+      </w:r>
+      <w:r>
+        <w:t>DOI 10.17605/OSF.IO/9GR62</w:t>
+      </w:r>
+      <w:r>
+        <w:t xml:space="preserve">). </w:t>
       </w:r>
       <w:r>
         <w:t xml:space="preserve">All code </w:t>
@@ -509,7 +571,7 @@
       <w:r>
         <w:t xml:space="preserve"> available at </w:t>
       </w:r>
-      <w:hyperlink r:id="rId6" w:history="1">
+      <w:hyperlink r:id="rId10" w:history="1">
         <w:r>
           <w:rPr>
             <w:rStyle w:val="Hyperlink"/>
@@ -589,8 +651,8 @@
           <w:rFonts w:ascii="Times New Roman" w:eastAsia="Times New Roman" w:hAnsi="Times New Roman" w:cs="Times New Roman"/>
         </w:rPr>
       </w:pPr>
-      <w:bookmarkStart w:id="1" w:name="_e9j5y5xmn647" w:colFirst="0" w:colLast="0"/>
-      <w:bookmarkEnd w:id="1"/>
+      <w:bookmarkStart w:id="2" w:name="_e9j5y5xmn647" w:colFirst="0" w:colLast="0"/>
+      <w:bookmarkEnd w:id="2"/>
       <w:r>
         <w:rPr>
           <w:rFonts w:ascii="Times New Roman" w:eastAsia="Times New Roman" w:hAnsi="Times New Roman" w:cs="Times New Roman"/>
@@ -1926,8 +1988,8 @@
           <w:rFonts w:ascii="Times New Roman" w:eastAsia="Times New Roman" w:hAnsi="Times New Roman" w:cs="Times New Roman"/>
         </w:rPr>
       </w:pPr>
-      <w:bookmarkStart w:id="2" w:name="_fx005m2pfqb7" w:colFirst="0" w:colLast="0"/>
-      <w:bookmarkEnd w:id="2"/>
+      <w:bookmarkStart w:id="3" w:name="_fx005m2pfqb7" w:colFirst="0" w:colLast="0"/>
+      <w:bookmarkEnd w:id="3"/>
       <w:r>
         <w:rPr>
           <w:rFonts w:ascii="Times New Roman" w:eastAsia="Times New Roman" w:hAnsi="Times New Roman" w:cs="Times New Roman"/>
@@ -1943,8 +2005,8 @@
           <w:color w:val="000000"/>
         </w:rPr>
       </w:pPr>
-      <w:bookmarkStart w:id="3" w:name="_8alg5w71bqcy" w:colFirst="0" w:colLast="0"/>
-      <w:bookmarkEnd w:id="3"/>
+      <w:bookmarkStart w:id="4" w:name="_8alg5w71bqcy" w:colFirst="0" w:colLast="0"/>
+      <w:bookmarkEnd w:id="4"/>
       <w:r>
         <w:rPr>
           <w:color w:val="000000"/>
@@ -2335,8 +2397,8 @@
           <w:color w:val="000000"/>
         </w:rPr>
       </w:pPr>
-      <w:bookmarkStart w:id="4" w:name="_em0pnlq4s3qx" w:colFirst="0" w:colLast="0"/>
-      <w:bookmarkEnd w:id="4"/>
+      <w:bookmarkStart w:id="5" w:name="_em0pnlq4s3qx" w:colFirst="0" w:colLast="0"/>
+      <w:bookmarkEnd w:id="5"/>
       <w:r>
         <w:rPr>
           <w:color w:val="000000"/>
@@ -2540,8 +2602,8 @@
           <w:color w:val="000000"/>
         </w:rPr>
       </w:pPr>
-      <w:bookmarkStart w:id="5" w:name="_ju176pq6583a" w:colFirst="0" w:colLast="0"/>
-      <w:bookmarkEnd w:id="5"/>
+      <w:bookmarkStart w:id="6" w:name="_ju176pq6583a" w:colFirst="0" w:colLast="0"/>
+      <w:bookmarkEnd w:id="6"/>
       <w:r>
         <w:rPr>
           <w:color w:val="000000"/>
@@ -3368,8 +3430,8 @@
           <w:color w:val="000000"/>
         </w:rPr>
       </w:pPr>
-      <w:bookmarkStart w:id="6" w:name="_bmysu084743p" w:colFirst="0" w:colLast="0"/>
-      <w:bookmarkEnd w:id="6"/>
+      <w:bookmarkStart w:id="7" w:name="_bmysu084743p" w:colFirst="0" w:colLast="0"/>
+      <w:bookmarkEnd w:id="7"/>
       <w:proofErr w:type="spellStart"/>
       <w:r>
         <w:rPr>
@@ -3533,27 +3595,15 @@
         <w:t xml:space="preserve"> </w:t>
       </w:r>
       <w:r>
-        <w:t>Raw s</w:t>
-      </w:r>
-      <w:r>
-        <w:t xml:space="preserve">equencing data for </w:t>
+        <w:t xml:space="preserve">Raw sequencing data for </w:t>
       </w:r>
       <w:proofErr w:type="spellStart"/>
       <w:r>
-        <w:t>meta</w:t>
-      </w:r>
-      <w:r>
-        <w:t>transcriptomic</w:t>
+        <w:t>metatranscriptomic</w:t>
       </w:r>
       <w:proofErr w:type="spellEnd"/>
       <w:r>
-        <w:t xml:space="preserve"> reads</w:t>
-      </w:r>
-      <w:r>
-        <w:t xml:space="preserve"> is</w:t>
-      </w:r>
-      <w:r>
-        <w:t xml:space="preserve"> available through the JGI Genome Portal (Table S1).</w:t>
+        <w:t xml:space="preserve"> reads is available through the JGI Genome Portal (Table S1).</w:t>
       </w:r>
     </w:p>
     <w:p>
@@ -3562,12 +3612,7 @@
         <w:ind w:firstLine="720"/>
       </w:pPr>
       <w:r>
-        <w:t xml:space="preserve">Ribosomal RNA reads were removed </w:t>
-      </w:r>
-      <w:bookmarkStart w:id="7" w:name="_GoBack"/>
-      <w:bookmarkEnd w:id="7"/>
-      <w:r>
-        <w:t xml:space="preserve">using </w:t>
+        <w:t xml:space="preserve">Ribosomal RNA reads were removed using </w:t>
       </w:r>
       <w:proofErr w:type="spellStart"/>
       <w:r>
@@ -10183,11 +10228,163 @@
       </w:rPr>
     </w:lvl>
   </w:abstractNum>
+  <w:abstractNum w:abstractNumId="2" w15:restartNumberingAfterBreak="0">
+    <w:nsid w:val="621F181B"/>
+    <w:multiLevelType w:val="multilevel"/>
+    <w:tmpl w:val="0622A9A0"/>
+    <w:lvl w:ilvl="0">
+      <w:start w:val="1"/>
+      <w:numFmt w:val="bullet"/>
+      <w:lvlText w:val=""/>
+      <w:lvlJc w:val="left"/>
+      <w:pPr>
+        <w:tabs>
+          <w:tab w:val="num" w:pos="720"/>
+        </w:tabs>
+        <w:ind w:left="720" w:hanging="360"/>
+      </w:pPr>
+      <w:rPr>
+        <w:rFonts w:ascii="Symbol" w:hAnsi="Symbol" w:hint="default"/>
+        <w:sz w:val="20"/>
+      </w:rPr>
+    </w:lvl>
+    <w:lvl w:ilvl="1" w:tentative="1">
+      <w:start w:val="1"/>
+      <w:numFmt w:val="bullet"/>
+      <w:lvlText w:val="o"/>
+      <w:lvlJc w:val="left"/>
+      <w:pPr>
+        <w:tabs>
+          <w:tab w:val="num" w:pos="1440"/>
+        </w:tabs>
+        <w:ind w:left="1440" w:hanging="360"/>
+      </w:pPr>
+      <w:rPr>
+        <w:rFonts w:ascii="Courier New" w:hAnsi="Courier New" w:hint="default"/>
+        <w:sz w:val="20"/>
+      </w:rPr>
+    </w:lvl>
+    <w:lvl w:ilvl="2" w:tentative="1">
+      <w:start w:val="1"/>
+      <w:numFmt w:val="bullet"/>
+      <w:lvlText w:val=""/>
+      <w:lvlJc w:val="left"/>
+      <w:pPr>
+        <w:tabs>
+          <w:tab w:val="num" w:pos="2160"/>
+        </w:tabs>
+        <w:ind w:left="2160" w:hanging="360"/>
+      </w:pPr>
+      <w:rPr>
+        <w:rFonts w:ascii="Wingdings" w:hAnsi="Wingdings" w:hint="default"/>
+        <w:sz w:val="20"/>
+      </w:rPr>
+    </w:lvl>
+    <w:lvl w:ilvl="3" w:tentative="1">
+      <w:start w:val="1"/>
+      <w:numFmt w:val="bullet"/>
+      <w:lvlText w:val=""/>
+      <w:lvlJc w:val="left"/>
+      <w:pPr>
+        <w:tabs>
+          <w:tab w:val="num" w:pos="2880"/>
+        </w:tabs>
+        <w:ind w:left="2880" w:hanging="360"/>
+      </w:pPr>
+      <w:rPr>
+        <w:rFonts w:ascii="Wingdings" w:hAnsi="Wingdings" w:hint="default"/>
+        <w:sz w:val="20"/>
+      </w:rPr>
+    </w:lvl>
+    <w:lvl w:ilvl="4" w:tentative="1">
+      <w:start w:val="1"/>
+      <w:numFmt w:val="bullet"/>
+      <w:lvlText w:val=""/>
+      <w:lvlJc w:val="left"/>
+      <w:pPr>
+        <w:tabs>
+          <w:tab w:val="num" w:pos="3600"/>
+        </w:tabs>
+        <w:ind w:left="3600" w:hanging="360"/>
+      </w:pPr>
+      <w:rPr>
+        <w:rFonts w:ascii="Wingdings" w:hAnsi="Wingdings" w:hint="default"/>
+        <w:sz w:val="20"/>
+      </w:rPr>
+    </w:lvl>
+    <w:lvl w:ilvl="5" w:tentative="1">
+      <w:start w:val="1"/>
+      <w:numFmt w:val="bullet"/>
+      <w:lvlText w:val=""/>
+      <w:lvlJc w:val="left"/>
+      <w:pPr>
+        <w:tabs>
+          <w:tab w:val="num" w:pos="4320"/>
+        </w:tabs>
+        <w:ind w:left="4320" w:hanging="360"/>
+      </w:pPr>
+      <w:rPr>
+        <w:rFonts w:ascii="Wingdings" w:hAnsi="Wingdings" w:hint="default"/>
+        <w:sz w:val="20"/>
+      </w:rPr>
+    </w:lvl>
+    <w:lvl w:ilvl="6" w:tentative="1">
+      <w:start w:val="1"/>
+      <w:numFmt w:val="bullet"/>
+      <w:lvlText w:val=""/>
+      <w:lvlJc w:val="left"/>
+      <w:pPr>
+        <w:tabs>
+          <w:tab w:val="num" w:pos="5040"/>
+        </w:tabs>
+        <w:ind w:left="5040" w:hanging="360"/>
+      </w:pPr>
+      <w:rPr>
+        <w:rFonts w:ascii="Wingdings" w:hAnsi="Wingdings" w:hint="default"/>
+        <w:sz w:val="20"/>
+      </w:rPr>
+    </w:lvl>
+    <w:lvl w:ilvl="7" w:tentative="1">
+      <w:start w:val="1"/>
+      <w:numFmt w:val="bullet"/>
+      <w:lvlText w:val=""/>
+      <w:lvlJc w:val="left"/>
+      <w:pPr>
+        <w:tabs>
+          <w:tab w:val="num" w:pos="5760"/>
+        </w:tabs>
+        <w:ind w:left="5760" w:hanging="360"/>
+      </w:pPr>
+      <w:rPr>
+        <w:rFonts w:ascii="Wingdings" w:hAnsi="Wingdings" w:hint="default"/>
+        <w:sz w:val="20"/>
+      </w:rPr>
+    </w:lvl>
+    <w:lvl w:ilvl="8" w:tentative="1">
+      <w:start w:val="1"/>
+      <w:numFmt w:val="bullet"/>
+      <w:lvlText w:val=""/>
+      <w:lvlJc w:val="left"/>
+      <w:pPr>
+        <w:tabs>
+          <w:tab w:val="num" w:pos="6480"/>
+        </w:tabs>
+        <w:ind w:left="6480" w:hanging="360"/>
+      </w:pPr>
+      <w:rPr>
+        <w:rFonts w:ascii="Wingdings" w:hAnsi="Wingdings" w:hint="default"/>
+        <w:sz w:val="20"/>
+      </w:rPr>
+    </w:lvl>
+  </w:abstractNum>
   <w:num w:numId="1">
     <w:abstractNumId w:val="0"/>
   </w:num>
   <w:num w:numId="2">
     <w:abstractNumId w:val="1"/>
+  </w:num>
+  <w:num w:numId="3">
+    <w:abstractNumId w:val="2"/>
   </w:num>
 </w:numbering>
 </file>
@@ -10675,7 +10872,6 @@
   <w:style w:type="character" w:default="1" w:styleId="DefaultParagraphFont">
     <w:name w:val="Default Paragraph Font"/>
     <w:uiPriority w:val="1"/>
-    <w:semiHidden/>
     <w:unhideWhenUsed/>
   </w:style>
   <w:style w:type="table" w:default="1" w:styleId="TableNormal">
@@ -10945,6 +11141,30 @@
       <w:rFonts w:ascii="Courier New" w:hAnsi="Courier New" w:cs="Courier New"/>
       <w:sz w:val="20"/>
       <w:szCs w:val="20"/>
+      <w:lang w:val="en-US"/>
+    </w:rPr>
+  </w:style>
+  <w:style w:type="character" w:styleId="UnresolvedMention">
+    <w:name w:val="Unresolved Mention"/>
+    <w:basedOn w:val="DefaultParagraphFont"/>
+    <w:uiPriority w:val="99"/>
+    <w:semiHidden/>
+    <w:unhideWhenUsed/>
+    <w:rsid w:val="00BC14C0"/>
+    <w:rPr>
+      <w:color w:val="605E5C"/>
+      <w:shd w:val="clear" w:color="auto" w:fill="E1DFDD"/>
+    </w:rPr>
+  </w:style>
+  <w:style w:type="paragraph" w:customStyle="1" w:styleId="vtclemail">
+    <w:name w:val="vt_cl_email"/>
+    <w:basedOn w:val="Normal"/>
+    <w:rsid w:val="007D66B4"/>
+    <w:pPr>
+      <w:spacing w:before="100" w:beforeAutospacing="1" w:after="100" w:afterAutospacing="1" w:line="240" w:lineRule="auto"/>
+      <w:jc w:val="left"/>
+    </w:pPr>
+    <w:rPr>
       <w:lang w:val="en-US"/>
     </w:rPr>
   </w:style>
@@ -11276,7 +11496,7 @@
 </file>
 
 <file path=customXml/itemProps1.xml><?xml version="1.0" encoding="utf-8"?>
-<ds:datastoreItem xmlns:ds="http://schemas.openxmlformats.org/officeDocument/2006/customXml" ds:itemID="{85F66A4C-1494-BA49-B5F2-B560992F022D}">
+<ds:datastoreItem xmlns:ds="http://schemas.openxmlformats.org/officeDocument/2006/customXml" ds:itemID="{5D270E1B-D0F1-BF4F-B0F3-34AEB5A7B759}">
   <ds:schemaRefs>
     <ds:schemaRef ds:uri="http://schemas.openxmlformats.org/officeDocument/2006/bibliography"/>
   </ds:schemaRefs>

</xml_diff>